<commit_message>
Added some details on the experiment. On to Mario next!
</commit_message>
<xml_diff>
--- a/GeneticAlgorithm/GeneticAlgorithm/Genetic Algorithm program to study overlay network optimization.docx
+++ b/GeneticAlgorithm/GeneticAlgorithm/Genetic Algorithm program to study overlay network optimization.docx
@@ -823,16 +823,152 @@
     <w:p/>
     <w:p>
       <w:r>
-        <w:rPr>
-          <w:b/>
-        </w:rPr>
-        <w:t xml:space="preserve">Conclusion: </w:t>
-      </w:r>
-      <w:r>
-        <w:t>Stability of the converging average plot line seems to rely much on the randomness of the algorithm, and the mutation rate. The rate at which we find the global max value with the highest fitness also seems to rely much on the crossover rate. The crossover allows more area between the global max and the average, a higher crossover can help find the max faster, but may cause the average to degrade over time. A well-tuned crossover and mutation rate can help the algorithm become more stable and find the max value much faster.</w:t>
+        <w:t>And of course, for the grand finale, what happens when we run 10,000 iterations?</w:t>
+      </w:r>
+    </w:p>
+    <w:p>
+      <w:r>
+        <w:rPr>
+          <w:noProof/>
+        </w:rPr>
+        <w:drawing>
+          <wp:anchor distT="0" distB="0" distL="114300" distR="114300" simplePos="0" relativeHeight="251678720" behindDoc="0" locked="0" layoutInCell="1" allowOverlap="1" wp14:anchorId="778540D9" wp14:editId="4E15B899">
+            <wp:simplePos x="0" y="0"/>
+            <wp:positionH relativeFrom="margin">
+              <wp:posOffset>3167380</wp:posOffset>
+            </wp:positionH>
+            <wp:positionV relativeFrom="paragraph">
+              <wp:posOffset>176530</wp:posOffset>
+            </wp:positionV>
+            <wp:extent cx="2796540" cy="2143125"/>
+            <wp:effectExtent l="0" t="0" r="3810" b="9525"/>
+            <wp:wrapSquare wrapText="bothSides"/>
+            <wp:docPr id="11" name="Picture 11"/>
+            <wp:cNvGraphicFramePr>
+              <a:graphicFrameLocks xmlns:a="http://schemas.openxmlformats.org/drawingml/2006/main" noChangeAspect="1"/>
+            </wp:cNvGraphicFramePr>
+            <a:graphic xmlns:a="http://schemas.openxmlformats.org/drawingml/2006/main">
+              <a:graphicData uri="http://schemas.openxmlformats.org/drawingml/2006/picture">
+                <pic:pic xmlns:pic="http://schemas.openxmlformats.org/drawingml/2006/picture">
+                  <pic:nvPicPr>
+                    <pic:cNvPr id="1" name=""/>
+                    <pic:cNvPicPr/>
+                  </pic:nvPicPr>
+                  <pic:blipFill>
+                    <a:blip r:embed="rId14"/>
+                    <a:stretch>
+                      <a:fillRect/>
+                    </a:stretch>
+                  </pic:blipFill>
+                  <pic:spPr>
+                    <a:xfrm>
+                      <a:off x="0" y="0"/>
+                      <a:ext cx="2796540" cy="2143125"/>
+                    </a:xfrm>
+                    <a:prstGeom prst="rect">
+                      <a:avLst/>
+                    </a:prstGeom>
+                  </pic:spPr>
+                </pic:pic>
+              </a:graphicData>
+            </a:graphic>
+            <wp14:sizeRelH relativeFrom="margin">
+              <wp14:pctWidth>0</wp14:pctWidth>
+            </wp14:sizeRelH>
+            <wp14:sizeRelV relativeFrom="margin">
+              <wp14:pctHeight>0</wp14:pctHeight>
+            </wp14:sizeRelV>
+          </wp:anchor>
+        </w:drawing>
+      </w:r>
+      <w:r>
+        <w:rPr>
+          <w:noProof/>
+        </w:rPr>
+        <w:drawing>
+          <wp:anchor distT="0" distB="0" distL="114300" distR="114300" simplePos="0" relativeHeight="251676672" behindDoc="0" locked="0" layoutInCell="1" allowOverlap="1" wp14:anchorId="10780283" wp14:editId="670506F9">
+            <wp:simplePos x="0" y="0"/>
+            <wp:positionH relativeFrom="margin">
+              <wp:posOffset>-635</wp:posOffset>
+            </wp:positionH>
+            <wp:positionV relativeFrom="paragraph">
+              <wp:posOffset>212573</wp:posOffset>
+            </wp:positionV>
+            <wp:extent cx="2852420" cy="2172335"/>
+            <wp:effectExtent l="0" t="0" r="5080" b="0"/>
+            <wp:wrapSquare wrapText="bothSides"/>
+            <wp:docPr id="10" name="Picture 10"/>
+            <wp:cNvGraphicFramePr>
+              <a:graphicFrameLocks xmlns:a="http://schemas.openxmlformats.org/drawingml/2006/main" noChangeAspect="1"/>
+            </wp:cNvGraphicFramePr>
+            <a:graphic xmlns:a="http://schemas.openxmlformats.org/drawingml/2006/main">
+              <a:graphicData uri="http://schemas.openxmlformats.org/drawingml/2006/picture">
+                <pic:pic xmlns:pic="http://schemas.openxmlformats.org/drawingml/2006/picture">
+                  <pic:nvPicPr>
+                    <pic:cNvPr id="1" name=""/>
+                    <pic:cNvPicPr/>
+                  </pic:nvPicPr>
+                  <pic:blipFill>
+                    <a:blip r:embed="rId15"/>
+                    <a:stretch>
+                      <a:fillRect/>
+                    </a:stretch>
+                  </pic:blipFill>
+                  <pic:spPr>
+                    <a:xfrm>
+                      <a:off x="0" y="0"/>
+                      <a:ext cx="2852420" cy="2172335"/>
+                    </a:xfrm>
+                    <a:prstGeom prst="rect">
+                      <a:avLst/>
+                    </a:prstGeom>
+                  </pic:spPr>
+                </pic:pic>
+              </a:graphicData>
+            </a:graphic>
+            <wp14:sizeRelH relativeFrom="margin">
+              <wp14:pctWidth>0</wp14:pctWidth>
+            </wp14:sizeRelH>
+            <wp14:sizeRelV relativeFrom="margin">
+              <wp14:pctHeight>0</wp14:pctHeight>
+            </wp14:sizeRelV>
+          </wp:anchor>
+        </w:drawing>
+      </w:r>
+    </w:p>
+    <w:p/>
+    <w:p/>
+    <w:p>
+      <w:r>
+        <w:t>So the weird thing happened again! I’m not sure about the explanation for this, it does seem to attempt to rise, and we see mutations creating spikes here and there, but it appears that the dominant population always wins. This is most likely due to the pseudo random number generator being tied to the time</w:t>
       </w:r>
       <w:bookmarkStart w:id="0" w:name="_GoBack"/>
       <w:bookmarkEnd w:id="0"/>
+      <w:r>
+        <w:t>.</w:t>
+      </w:r>
+    </w:p>
+    <w:p/>
+    <w:p>
+      <w:r>
+        <w:rPr>
+          <w:b/>
+        </w:rPr>
+        <w:t xml:space="preserve">Conclusion: </w:t>
+      </w:r>
+      <w:r>
+        <w:t xml:space="preserve">Stability of the converging average plot line seems to rely much on the randomness of the algorithm, and the mutation rate. The rate at which we find the global max value with the highest fitness also seems to rely much on the crossover rate. The crossover allows more area between the global max and the average, a higher crossover can help find the max faster, but may cause the average to degrade </w:t>
+      </w:r>
+      <w:r>
+        <w:lastRenderedPageBreak/>
+        <w:t>over time. A well-tuned crossover and mutation rate can help the algorithm become more stable and find the max value much faster.</w:t>
+      </w:r>
+      <w:r>
+        <w:rPr>
+          <w:noProof/>
+        </w:rPr>
+        <w:t xml:space="preserve"> </w:t>
+      </w:r>
     </w:p>
     <w:sectPr>
       <w:pgSz w:w="12240" w:h="15840"/>
@@ -963,6 +1099,7 @@
     <w:lsdException w:name="HTML Sample" w:semiHidden="1" w:unhideWhenUsed="1"/>
     <w:lsdException w:name="HTML Typewriter" w:semiHidden="1" w:unhideWhenUsed="1"/>
     <w:lsdException w:name="HTML Variable" w:semiHidden="1" w:unhideWhenUsed="1"/>
+    <w:lsdException w:name="Normal Table" w:semiHidden="1" w:unhideWhenUsed="1"/>
     <w:lsdException w:name="annotation subject" w:semiHidden="1" w:unhideWhenUsed="1"/>
     <w:lsdException w:name="No List" w:semiHidden="1" w:unhideWhenUsed="1"/>
     <w:lsdException w:name="Outline List 1" w:semiHidden="1" w:unhideWhenUsed="1"/>
@@ -1009,8 +1146,10 @@
     <w:lsdException w:name="Table Subtle 2" w:semiHidden="1" w:unhideWhenUsed="1"/>
     <w:lsdException w:name="Table Web 1" w:semiHidden="1" w:unhideWhenUsed="1"/>
     <w:lsdException w:name="Table Web 2" w:semiHidden="1" w:unhideWhenUsed="1"/>
+    <w:lsdException w:name="Table Web 3" w:semiHidden="1" w:unhideWhenUsed="1"/>
     <w:lsdException w:name="Balloon Text" w:semiHidden="1" w:unhideWhenUsed="1"/>
     <w:lsdException w:name="Table Grid" w:uiPriority="39"/>
+    <w:lsdException w:name="Table Theme" w:semiHidden="1" w:unhideWhenUsed="1"/>
     <w:lsdException w:name="Placeholder Text" w:semiHidden="1"/>
     <w:lsdException w:name="No Spacing" w:uiPriority="1" w:qFormat="1"/>
     <w:lsdException w:name="Light Shading" w:uiPriority="60"/>

</xml_diff>

<commit_message>
Tried a quick small experiment with the code, no change.
</commit_message>
<xml_diff>
--- a/GeneticAlgorithm/GeneticAlgorithm/Genetic Algorithm program to study overlay network optimization.docx
+++ b/GeneticAlgorithm/GeneticAlgorithm/Genetic Algorithm program to study overlay network optimization.docx
@@ -940,12 +940,15 @@
     <w:p/>
     <w:p>
       <w:r>
-        <w:t>So the weird thing happened again! I’m not sure about the explanation for this, it does seem to attempt to rise, and we see mutations creating spikes here and there, but it appears that the dominant population always wins. This is most likely due to the pseudo random number generator being tied to the time</w:t>
+        <w:t xml:space="preserve">So the weird thing happened again! I’m not sure about the explanation for this, it does seem to attempt to rise, and we see mutations creating spikes here and there, but it appears that the dominant population always wins. </w:t>
+      </w:r>
+      <w:r>
+        <w:t>One of my first guess was that might still be the mutation bug as seen earlier, however, I was not able to reproduce it at 100 iterations, and with a smaller genome (8-9) genes as these would always converge at or close to 1 in all cases. In the end, I concluded that t</w:t>
       </w:r>
       <w:bookmarkStart w:id="0" w:name="_GoBack"/>
       <w:bookmarkEnd w:id="0"/>
       <w:r>
-        <w:t>.</w:t>
+        <w:t>his is most likely due to the pseudo random number generator being tied to the time.</w:t>
       </w:r>
     </w:p>
     <w:p/>
@@ -957,11 +960,11 @@
         <w:t xml:space="preserve">Conclusion: </w:t>
       </w:r>
       <w:r>
-        <w:t xml:space="preserve">Stability of the converging average plot line seems to rely much on the randomness of the algorithm, and the mutation rate. The rate at which we find the global max value with the highest fitness also seems to rely much on the crossover rate. The crossover allows more area between the global max and the average, a higher crossover can help find the max faster, but may cause the average to degrade </w:t>
+        <w:t xml:space="preserve">Stability of the converging average plot line seems to rely much on the randomness of the algorithm, and the mutation rate. The rate at which we find the global max value with the highest fitness also seems to rely much on the crossover rate. The crossover allows more area between the global max </w:t>
       </w:r>
       <w:r>
         <w:lastRenderedPageBreak/>
-        <w:t>over time. A well-tuned crossover and mutation rate can help the algorithm become more stable and find the max value much faster.</w:t>
+        <w:t>and the average, a higher crossover can help find the max faster, but may cause the average to degrade over time. A well-tuned crossover and mutation rate can help the algorithm become more stable and find the max value much faster.</w:t>
       </w:r>
       <w:r>
         <w:rPr>

</xml_diff>

<commit_message>
Some minor code cleanup and document additions.
</commit_message>
<xml_diff>
--- a/GeneticAlgorithm/GeneticAlgorithm/Genetic Algorithm program to study overlay network optimization.docx
+++ b/GeneticAlgorithm/GeneticAlgorithm/Genetic Algorithm program to study overlay network optimization.docx
@@ -1,6 +1,6 @@
 
 <file path=word/document.xml><?xml version="1.0" encoding="utf-8"?>
-<w:document xmlns:wpc="http://schemas.microsoft.com/office/word/2010/wordprocessingCanvas" xmlns:cx="http://schemas.microsoft.com/office/drawing/2014/chartex" xmlns:cx1="http://schemas.microsoft.com/office/drawing/2015/9/8/chartex" xmlns:cx2="http://schemas.microsoft.com/office/drawing/2015/10/21/chartex" xmlns:mc="http://schemas.openxmlformats.org/markup-compatibility/2006" xmlns:o="urn:schemas-microsoft-com:office:office" xmlns:r="http://schemas.openxmlformats.org/officeDocument/2006/relationships" xmlns:m="http://schemas.openxmlformats.org/officeDocument/2006/math" xmlns:v="urn:schemas-microsoft-com:vml" xmlns:wp14="http://schemas.microsoft.com/office/word/2010/wordprocessingDrawing" xmlns:wp="http://schemas.openxmlformats.org/drawingml/2006/wordprocessingDrawing" xmlns:w10="urn:schemas-microsoft-com:office:word" xmlns:w="http://schemas.openxmlformats.org/wordprocessingml/2006/main" xmlns:w14="http://schemas.microsoft.com/office/word/2010/wordml" xmlns:w15="http://schemas.microsoft.com/office/word/2012/wordml" xmlns:w16se="http://schemas.microsoft.com/office/word/2015/wordml/symex" xmlns:wpg="http://schemas.microsoft.com/office/word/2010/wordprocessingGroup" xmlns:wpi="http://schemas.microsoft.com/office/word/2010/wordprocessingInk" xmlns:wne="http://schemas.microsoft.com/office/word/2006/wordml" xmlns:wps="http://schemas.microsoft.com/office/word/2010/wordprocessingShape" mc:Ignorable="w14 w15 w16se wp14">
+<w:document xmlns:wpc="http://schemas.microsoft.com/office/word/2010/wordprocessingCanvas" xmlns:mc="http://schemas.openxmlformats.org/markup-compatibility/2006" xmlns:o="urn:schemas-microsoft-com:office:office" xmlns:r="http://schemas.openxmlformats.org/officeDocument/2006/relationships" xmlns:m="http://schemas.openxmlformats.org/officeDocument/2006/math" xmlns:v="urn:schemas-microsoft-com:vml" xmlns:wp14="http://schemas.microsoft.com/office/word/2010/wordprocessingDrawing" xmlns:wp="http://schemas.openxmlformats.org/drawingml/2006/wordprocessingDrawing" xmlns:w10="urn:schemas-microsoft-com:office:word" xmlns:w="http://schemas.openxmlformats.org/wordprocessingml/2006/main" xmlns:w14="http://schemas.microsoft.com/office/word/2010/wordml" xmlns:w15="http://schemas.microsoft.com/office/word/2012/wordml" xmlns:wpg="http://schemas.microsoft.com/office/word/2010/wordprocessingGroup" xmlns:wpi="http://schemas.microsoft.com/office/word/2010/wordprocessingInk" xmlns:wne="http://schemas.microsoft.com/office/word/2006/wordml" xmlns:wps="http://schemas.microsoft.com/office/word/2010/wordprocessingShape" mc:Ignorable="w14 w15 wp14">
   <w:body>
     <w:p>
       <w:pPr>
@@ -45,23 +45,393 @@
       </w:pPr>
       <w:r>
         <w:rPr>
-          <w:noProof/>
-        </w:rPr>
-        <w:t xml:space="preserve">This is the Genetic Algorithm program to study overlay network optimization. Straightforward to implement, however the bulk of the time was spent finding a suitable graphing library, and another </w:t>
-      </w:r>
-    </w:p>
-    <w:p>
-      <w:pPr>
-        <w:rPr>
-          <w:noProof/>
-        </w:rPr>
-      </w:pPr>
-      <w:r>
-        <w:rPr>
-          <w:noProof/>
-        </w:rPr>
-        <w:t>large portion of the time was spent debugging reference pointer issues.</w:t>
-      </w:r>
+          <w:b/>
+          <w:noProof/>
+        </w:rPr>
+        <w:t>Introduction</w:t>
+      </w:r>
+      <w:r>
+        <w:rPr>
+          <w:noProof/>
+        </w:rPr>
+        <w:t xml:space="preserve">: </w:t>
+      </w:r>
+      <w:r>
+        <w:rPr>
+          <w:noProof/>
+        </w:rPr>
+        <w:t xml:space="preserve">This is the Genetic Algorithm program to study overlay network optimization. </w:t>
+      </w:r>
+      <w:r>
+        <w:rPr>
+          <w:noProof/>
+        </w:rPr>
+        <w:t>This program will be implemented in C# with a combination of Windows Presentation Foundation(WPF) for the UI and input controls. For the graphing, I will be using the OxyPlot library which will give us a more interactable graph and allow for quick redraws.</w:t>
+      </w:r>
+    </w:p>
+    <w:p>
+      <w:pPr>
+        <w:rPr>
+          <w:noProof/>
+        </w:rPr>
+      </w:pPr>
+    </w:p>
+    <w:p>
+      <w:pPr>
+        <w:rPr>
+          <w:noProof/>
+        </w:rPr>
+      </w:pPr>
+      <w:r>
+        <w:rPr>
+          <w:b/>
+          <w:noProof/>
+        </w:rPr>
+        <w:t>Implemetation:</w:t>
+      </w:r>
+      <w:r>
+        <w:rPr>
+          <w:b/>
+          <w:noProof/>
+        </w:rPr>
+        <w:t xml:space="preserve"> </w:t>
+      </w:r>
+      <w:r>
+        <w:rPr>
+          <w:noProof/>
+        </w:rPr>
+        <w:t>Straightforward to implement, however the bulk of the time was spent finding a suitable graphing library, and another large portion of the time was spent debugging reference pointer issues.</w:t>
+      </w:r>
+    </w:p>
+    <w:p>
+      <w:pPr>
+        <w:rPr>
+          <w:noProof/>
+        </w:rPr>
+      </w:pPr>
+    </w:p>
+    <w:p>
+      <w:pPr>
+        <w:rPr>
+          <w:noProof/>
+        </w:rPr>
+      </w:pPr>
+    </w:p>
+    <w:p>
+      <w:pPr>
+        <w:rPr>
+          <w:noProof/>
+        </w:rPr>
+      </w:pPr>
+    </w:p>
+    <w:p>
+      <w:pPr>
+        <w:rPr>
+          <w:noProof/>
+        </w:rPr>
+      </w:pPr>
+    </w:p>
+    <w:p>
+      <w:pPr>
+        <w:rPr>
+          <w:noProof/>
+        </w:rPr>
+      </w:pPr>
+    </w:p>
+    <w:p>
+      <w:pPr>
+        <w:rPr>
+          <w:noProof/>
+        </w:rPr>
+      </w:pPr>
+    </w:p>
+    <w:p>
+      <w:pPr>
+        <w:rPr>
+          <w:noProof/>
+        </w:rPr>
+      </w:pPr>
+    </w:p>
+    <w:p>
+      <w:pPr>
+        <w:rPr>
+          <w:noProof/>
+        </w:rPr>
+      </w:pPr>
+    </w:p>
+    <w:p>
+      <w:pPr>
+        <w:rPr>
+          <w:noProof/>
+        </w:rPr>
+      </w:pPr>
+    </w:p>
+    <w:p>
+      <w:pPr>
+        <w:rPr>
+          <w:noProof/>
+        </w:rPr>
+      </w:pPr>
+    </w:p>
+    <w:p>
+      <w:pPr>
+        <w:rPr>
+          <w:noProof/>
+        </w:rPr>
+      </w:pPr>
+    </w:p>
+    <w:p>
+      <w:pPr>
+        <w:rPr>
+          <w:noProof/>
+        </w:rPr>
+      </w:pPr>
+    </w:p>
+    <w:p>
+      <w:pPr>
+        <w:rPr>
+          <w:noProof/>
+        </w:rPr>
+      </w:pPr>
+    </w:p>
+    <w:p>
+      <w:pPr>
+        <w:rPr>
+          <w:noProof/>
+        </w:rPr>
+      </w:pPr>
+    </w:p>
+    <w:p>
+      <w:pPr>
+        <w:rPr>
+          <w:noProof/>
+        </w:rPr>
+      </w:pPr>
+    </w:p>
+    <w:p>
+      <w:pPr>
+        <w:rPr>
+          <w:noProof/>
+        </w:rPr>
+      </w:pPr>
+    </w:p>
+    <w:p>
+      <w:pPr>
+        <w:rPr>
+          <w:noProof/>
+        </w:rPr>
+      </w:pPr>
+    </w:p>
+    <w:p>
+      <w:pPr>
+        <w:rPr>
+          <w:noProof/>
+        </w:rPr>
+      </w:pPr>
+    </w:p>
+    <w:p>
+      <w:pPr>
+        <w:rPr>
+          <w:noProof/>
+        </w:rPr>
+      </w:pPr>
+    </w:p>
+    <w:p>
+      <w:pPr>
+        <w:rPr>
+          <w:noProof/>
+        </w:rPr>
+      </w:pPr>
+    </w:p>
+    <w:p>
+      <w:pPr>
+        <w:rPr>
+          <w:noProof/>
+        </w:rPr>
+      </w:pPr>
+    </w:p>
+    <w:p>
+      <w:pPr>
+        <w:rPr>
+          <w:noProof/>
+        </w:rPr>
+      </w:pPr>
+    </w:p>
+    <w:p>
+      <w:pPr>
+        <w:rPr>
+          <w:noProof/>
+        </w:rPr>
+      </w:pPr>
+    </w:p>
+    <w:p>
+      <w:pPr>
+        <w:rPr>
+          <w:noProof/>
+        </w:rPr>
+      </w:pPr>
+    </w:p>
+    <w:p>
+      <w:pPr>
+        <w:rPr>
+          <w:noProof/>
+        </w:rPr>
+      </w:pPr>
+    </w:p>
+    <w:p>
+      <w:pPr>
+        <w:rPr>
+          <w:noProof/>
+        </w:rPr>
+      </w:pPr>
+    </w:p>
+    <w:p>
+      <w:pPr>
+        <w:rPr>
+          <w:noProof/>
+        </w:rPr>
+      </w:pPr>
+    </w:p>
+    <w:p>
+      <w:pPr>
+        <w:rPr>
+          <w:noProof/>
+        </w:rPr>
+      </w:pPr>
+    </w:p>
+    <w:p>
+      <w:pPr>
+        <w:rPr>
+          <w:noProof/>
+        </w:rPr>
+      </w:pPr>
+    </w:p>
+    <w:p>
+      <w:pPr>
+        <w:rPr>
+          <w:noProof/>
+        </w:rPr>
+      </w:pPr>
+    </w:p>
+    <w:p>
+      <w:pPr>
+        <w:rPr>
+          <w:noProof/>
+        </w:rPr>
+      </w:pPr>
+    </w:p>
+    <w:p>
+      <w:pPr>
+        <w:rPr>
+          <w:noProof/>
+        </w:rPr>
+      </w:pPr>
+    </w:p>
+    <w:p>
+      <w:pPr>
+        <w:rPr>
+          <w:noProof/>
+        </w:rPr>
+      </w:pPr>
+    </w:p>
+    <w:p>
+      <w:pPr>
+        <w:rPr>
+          <w:noProof/>
+        </w:rPr>
+      </w:pPr>
+    </w:p>
+    <w:p>
+      <w:pPr>
+        <w:rPr>
+          <w:noProof/>
+        </w:rPr>
+      </w:pPr>
+    </w:p>
+    <w:p>
+      <w:pPr>
+        <w:rPr>
+          <w:b/>
+          <w:noProof/>
+        </w:rPr>
+      </w:pPr>
+      <w:r>
+        <w:rPr>
+          <w:b/>
+          <w:noProof/>
+        </w:rPr>
+        <w:lastRenderedPageBreak/>
+        <w:t>High Level View</w:t>
+      </w:r>
+      <w:r>
+        <w:rPr>
+          <w:b/>
+          <w:noProof/>
+        </w:rPr>
+        <w:t>:</w:t>
+      </w:r>
+    </w:p>
+    <w:p>
+      <w:pPr>
+        <w:rPr>
+          <w:b/>
+          <w:noProof/>
+        </w:rPr>
+      </w:pPr>
+      <w:r>
+        <w:rPr>
+          <w:noProof/>
+        </w:rPr>
+        <w:drawing>
+          <wp:inline distT="0" distB="0" distL="0" distR="0" wp14:anchorId="73E52EB1" wp14:editId="43A01DA2">
+            <wp:extent cx="5943600" cy="6601460"/>
+            <wp:effectExtent l="0" t="0" r="0" b="8890"/>
+            <wp:docPr id="12" name="Picture 12"/>
+            <wp:cNvGraphicFramePr>
+              <a:graphicFrameLocks xmlns:a="http://schemas.openxmlformats.org/drawingml/2006/main" noChangeAspect="1"/>
+            </wp:cNvGraphicFramePr>
+            <a:graphic xmlns:a="http://schemas.openxmlformats.org/drawingml/2006/main">
+              <a:graphicData uri="http://schemas.openxmlformats.org/drawingml/2006/picture">
+                <pic:pic xmlns:pic="http://schemas.openxmlformats.org/drawingml/2006/picture">
+                  <pic:nvPicPr>
+                    <pic:cNvPr id="1" name=""/>
+                    <pic:cNvPicPr/>
+                  </pic:nvPicPr>
+                  <pic:blipFill>
+                    <a:blip r:embed="rId5"/>
+                    <a:stretch>
+                      <a:fillRect/>
+                    </a:stretch>
+                  </pic:blipFill>
+                  <pic:spPr>
+                    <a:xfrm>
+                      <a:off x="0" y="0"/>
+                      <a:ext cx="5943600" cy="6601460"/>
+                    </a:xfrm>
+                    <a:prstGeom prst="rect">
+                      <a:avLst/>
+                    </a:prstGeom>
+                  </pic:spPr>
+                </pic:pic>
+              </a:graphicData>
+            </a:graphic>
+          </wp:inline>
+        </w:drawing>
+      </w:r>
+    </w:p>
+    <w:p>
+      <w:pPr>
+        <w:rPr>
+          <w:noProof/>
+        </w:rPr>
+      </w:pPr>
+    </w:p>
+    <w:p>
+      <w:pPr>
+        <w:rPr>
+          <w:noProof/>
+        </w:rPr>
+      </w:pPr>
     </w:p>
     <w:p>
       <w:pPr>
@@ -94,6 +464,7 @@
         <w:rPr>
           <w:noProof/>
         </w:rPr>
+        <w:lastRenderedPageBreak/>
         <w:t>The following two examples are the algorithm running for 100 generations, this was quicker and easier to debug. The encoded genetic string was also reduced to 9 bits.</w:t>
       </w:r>
     </w:p>
@@ -135,7 +506,7 @@
                     </pic:cNvPicPr>
                   </pic:nvPicPr>
                   <pic:blipFill rotWithShape="1">
-                    <a:blip r:embed="rId5" cstate="print">
+                    <a:blip r:embed="rId6" cstate="print">
                       <a:extLst>
                         <a:ext uri="{28A0092B-C50C-407E-A947-70E740481C1C}">
                           <a14:useLocalDpi xmlns:a14="http://schemas.microsoft.com/office/drawing/2010/main" val="0"/>
@@ -220,7 +591,7 @@
                     </pic:cNvPicPr>
                   </pic:nvPicPr>
                   <pic:blipFill rotWithShape="1">
-                    <a:blip r:embed="rId6" cstate="print">
+                    <a:blip r:embed="rId7" cstate="print">
                       <a:extLst>
                         <a:ext uri="{28A0092B-C50C-407E-A947-70E740481C1C}">
                           <a14:useLocalDpi xmlns:a14="http://schemas.microsoft.com/office/drawing/2010/main" val="0"/>
@@ -261,7 +632,15 @@
         </w:drawing>
       </w:r>
       <w:r>
-        <w:t>The occasional drop off would occur, about 1 out of 4 times I ran it. This didn’t seem right so I continued debugging and changed the Max to a global max instead.</w:t>
+        <w:t xml:space="preserve">The occasional drop off would occur, about 1 out of 4 times I ran it. This didn’t seem right so I continued </w:t>
+      </w:r>
+      <w:proofErr w:type="gramStart"/>
+      <w:r>
+        <w:t>debugging</w:t>
+      </w:r>
+      <w:proofErr w:type="gramEnd"/>
+      <w:r>
+        <w:t xml:space="preserve"> and changed the Max to a global max instead.</w:t>
       </w:r>
       <w:r>
         <w:br w:type="page"/>
@@ -270,7 +649,15 @@
     <w:p>
       <w:r>
         <w:lastRenderedPageBreak/>
-        <w:t>After about an hour of searching I had figured it out, it seems that a lot of my references were pointing back to the previous generation. A mutation occurring in one generation would mutate all the children of the same parent gene – this meant that in the selection round, the genes weren’t being copied, just brought over, and only the memory address was being copied. To fix this, I ensured that all the links were structs, in C# this means that it is not referenced, but is allocated dynamically in memory and stored on the stack and not memory heap. Also I changed the ‘chromosome’ class, this was essentially a wrapper class for the genes, which exclusively copied in the selection method.</w:t>
+        <w:t xml:space="preserve">After about an hour of searching I had figured it out, it seems that a lot of my references were pointing back to the previous generation. A mutation occurring in one generation would mutate all the children of the same parent gene – this meant that in the selection round, the genes weren’t being copied, just brought over, and only the memory address was being copied. To fix this, I ensured that all the links were </w:t>
+      </w:r>
+      <w:proofErr w:type="spellStart"/>
+      <w:r>
+        <w:t>structs</w:t>
+      </w:r>
+      <w:proofErr w:type="spellEnd"/>
+      <w:r>
+        <w:t>, in C# this means that it is not referenced, but is allocated dynamically in memory and stored on the stack and not memory heap. Also I changed the ‘chromosome’ class, this was essentially a wrapper class for the genes, which exclusively copied in the selection method.</w:t>
       </w:r>
     </w:p>
     <w:p/>
@@ -303,7 +690,7 @@
                     <pic:cNvPicPr/>
                   </pic:nvPicPr>
                   <pic:blipFill rotWithShape="1">
-                    <a:blip r:embed="rId7"/>
+                    <a:blip r:embed="rId8"/>
                     <a:srcRect r="677"/>
                     <a:stretch/>
                   </pic:blipFill>
@@ -366,7 +753,7 @@
                     <pic:cNvPicPr/>
                   </pic:nvPicPr>
                   <pic:blipFill>
-                    <a:blip r:embed="rId8"/>
+                    <a:blip r:embed="rId9"/>
                     <a:stretch>
                       <a:fillRect/>
                     </a:stretch>
@@ -403,7 +790,15 @@
     <w:p/>
     <w:p>
       <w:r>
-        <w:t>I liked the speed of 100 generations more since it showed me a more detailed graph, and I could easily match it to the side bar which told me in details the number of mutations and  crossovers that occurred.</w:t>
+        <w:t xml:space="preserve">I liked the speed of 100 generations more since it showed me a more detailed graph, and I could easily match it to the side bar which told me in details the number of mutations </w:t>
+      </w:r>
+      <w:proofErr w:type="gramStart"/>
+      <w:r>
+        <w:t>and  crossovers</w:t>
+      </w:r>
+      <w:proofErr w:type="gramEnd"/>
+      <w:r>
+        <w:t xml:space="preserve"> that occurred.</w:t>
       </w:r>
     </w:p>
     <w:p/>
@@ -438,7 +833,7 @@
                     </pic:cNvPicPr>
                   </pic:nvPicPr>
                   <pic:blipFill rotWithShape="1">
-                    <a:blip r:embed="rId9">
+                    <a:blip r:embed="rId10">
                       <a:extLst>
                         <a:ext uri="{28A0092B-C50C-407E-A947-70E740481C1C}">
                           <a14:useLocalDpi xmlns:a14="http://schemas.microsoft.com/office/drawing/2010/main" val="0"/>
@@ -516,7 +911,7 @@
                     <pic:cNvPicPr/>
                   </pic:nvPicPr>
                   <pic:blipFill>
-                    <a:blip r:embed="rId10"/>
+                    <a:blip r:embed="rId11"/>
                     <a:stretch>
                       <a:fillRect/>
                     </a:stretch>
@@ -597,7 +992,7 @@
                     <pic:cNvPicPr/>
                   </pic:nvPicPr>
                   <pic:blipFill>
-                    <a:blip r:embed="rId11"/>
+                    <a:blip r:embed="rId12"/>
                     <a:stretch>
                       <a:fillRect/>
                     </a:stretch>
@@ -680,7 +1075,7 @@
                     <pic:cNvPicPr/>
                   </pic:nvPicPr>
                   <pic:blipFill>
-                    <a:blip r:embed="rId12"/>
+                    <a:blip r:embed="rId13"/>
                     <a:stretch>
                       <a:fillRect/>
                     </a:stretch>
@@ -770,7 +1165,7 @@
                     <pic:cNvPicPr/>
                   </pic:nvPicPr>
                   <pic:blipFill>
-                    <a:blip r:embed="rId13"/>
+                    <a:blip r:embed="rId14"/>
                     <a:stretch>
                       <a:fillRect/>
                     </a:stretch>
@@ -855,7 +1250,7 @@
                     <pic:cNvPicPr/>
                   </pic:nvPicPr>
                   <pic:blipFill>
-                    <a:blip r:embed="rId14"/>
+                    <a:blip r:embed="rId15"/>
                     <a:stretch>
                       <a:fillRect/>
                     </a:stretch>
@@ -909,7 +1304,7 @@
                     <pic:cNvPicPr/>
                   </pic:nvPicPr>
                   <pic:blipFill>
-                    <a:blip r:embed="rId15"/>
+                    <a:blip r:embed="rId16"/>
                     <a:stretch>
                       <a:fillRect/>
                     </a:stretch>
@@ -945,26 +1340,271 @@
       <w:r>
         <w:t>One of my first guess was that might still be the mutation bug as seen earlier, however, I was not able to reproduce it at 100 iterations, and with a smaller genome (8-9) genes as these would always converge at or close to 1 in all cases. In the end, I concluded that t</w:t>
       </w:r>
+      <w:r>
+        <w:t>his is most likely due to the pseudo random number generator being tied to the time.</w:t>
+      </w:r>
+    </w:p>
+    <w:p/>
+    <w:p/>
+    <w:p/>
+    <w:p/>
+    <w:p>
+      <w:pPr>
+        <w:rPr>
+          <w:b/>
+        </w:rPr>
+      </w:pPr>
+      <w:r>
+        <w:rPr>
+          <w:b/>
+        </w:rPr>
+        <w:lastRenderedPageBreak/>
+        <w:t>Update Bug Fix:</w:t>
+      </w:r>
+    </w:p>
+    <w:p>
+      <w:r>
+        <w:t>After reviewing some data, I found out that my selection method was selecting into a pool of new members, and that the crossover performed was on random members. This meant that some chromosomes in the pool could be crossed over twice. Somehow this caused a steeper rise or fall of the population.</w:t>
+      </w:r>
+    </w:p>
+    <w:p/>
+    <w:p>
+      <w:pPr>
+        <w:rPr>
+          <w:noProof/>
+        </w:rPr>
+      </w:pPr>
+    </w:p>
+    <w:p>
+      <w:r>
+        <w:rPr>
+          <w:noProof/>
+        </w:rPr>
+        <w:drawing>
+          <wp:inline distT="0" distB="0" distL="0" distR="0" wp14:anchorId="560D5B3A" wp14:editId="39666DD1">
+            <wp:extent cx="4209196" cy="2971800"/>
+            <wp:effectExtent l="0" t="0" r="1270" b="0"/>
+            <wp:docPr id="13" name="Picture 13"/>
+            <wp:cNvGraphicFramePr>
+              <a:graphicFrameLocks xmlns:a="http://schemas.openxmlformats.org/drawingml/2006/main" noChangeAspect="1"/>
+            </wp:cNvGraphicFramePr>
+            <a:graphic xmlns:a="http://schemas.openxmlformats.org/drawingml/2006/main">
+              <a:graphicData uri="http://schemas.openxmlformats.org/drawingml/2006/picture">
+                <pic:pic xmlns:pic="http://schemas.openxmlformats.org/drawingml/2006/picture">
+                  <pic:nvPicPr>
+                    <pic:cNvPr id="1" name=""/>
+                    <pic:cNvPicPr/>
+                  </pic:nvPicPr>
+                  <pic:blipFill rotWithShape="1">
+                    <a:blip r:embed="rId17"/>
+                    <a:srcRect t="1057"/>
+                    <a:stretch/>
+                  </pic:blipFill>
+                  <pic:spPr bwMode="auto">
+                    <a:xfrm>
+                      <a:off x="0" y="0"/>
+                      <a:ext cx="4215441" cy="2976209"/>
+                    </a:xfrm>
+                    <a:prstGeom prst="rect">
+                      <a:avLst/>
+                    </a:prstGeom>
+                    <a:ln>
+                      <a:noFill/>
+                    </a:ln>
+                    <a:extLst>
+                      <a:ext uri="{53640926-AAD7-44D8-BBD7-CCE9431645EC}">
+                        <a14:shadowObscured xmlns:a14="http://schemas.microsoft.com/office/drawing/2010/main"/>
+                      </a:ext>
+                    </a:extLst>
+                  </pic:spPr>
+                </pic:pic>
+              </a:graphicData>
+            </a:graphic>
+          </wp:inline>
+        </w:drawing>
+      </w:r>
+    </w:p>
+    <w:p>
+      <w:r>
+        <w:t>I noticed that not much has changed, sometimes it would converge rather rapidly.</w:t>
+      </w:r>
+    </w:p>
+    <w:p>
+      <w:r>
+        <w:t>Sometimes, it converged more gradually.</w:t>
+      </w:r>
+    </w:p>
+    <w:p>
+      <w:r>
+        <w:rPr>
+          <w:noProof/>
+        </w:rPr>
+        <w:drawing>
+          <wp:inline distT="0" distB="0" distL="0" distR="0" wp14:anchorId="02CD5E5D" wp14:editId="5DD03C6B">
+            <wp:extent cx="4425950" cy="3171679"/>
+            <wp:effectExtent l="0" t="0" r="0" b="0"/>
+            <wp:docPr id="14" name="Picture 14"/>
+            <wp:cNvGraphicFramePr>
+              <a:graphicFrameLocks xmlns:a="http://schemas.openxmlformats.org/drawingml/2006/main" noChangeAspect="1"/>
+            </wp:cNvGraphicFramePr>
+            <a:graphic xmlns:a="http://schemas.openxmlformats.org/drawingml/2006/main">
+              <a:graphicData uri="http://schemas.openxmlformats.org/drawingml/2006/picture">
+                <pic:pic xmlns:pic="http://schemas.openxmlformats.org/drawingml/2006/picture">
+                  <pic:nvPicPr>
+                    <pic:cNvPr id="1" name=""/>
+                    <pic:cNvPicPr/>
+                  </pic:nvPicPr>
+                  <pic:blipFill rotWithShape="1">
+                    <a:blip r:embed="rId18"/>
+                    <a:srcRect r="513"/>
+                    <a:stretch/>
+                  </pic:blipFill>
+                  <pic:spPr bwMode="auto">
+                    <a:xfrm>
+                      <a:off x="0" y="0"/>
+                      <a:ext cx="4431556" cy="3175696"/>
+                    </a:xfrm>
+                    <a:prstGeom prst="rect">
+                      <a:avLst/>
+                    </a:prstGeom>
+                    <a:ln>
+                      <a:noFill/>
+                    </a:ln>
+                    <a:extLst>
+                      <a:ext uri="{53640926-AAD7-44D8-BBD7-CCE9431645EC}">
+                        <a14:shadowObscured xmlns:a14="http://schemas.microsoft.com/office/drawing/2010/main"/>
+                      </a:ext>
+                    </a:extLst>
+                  </pic:spPr>
+                </pic:pic>
+              </a:graphicData>
+            </a:graphic>
+          </wp:inline>
+        </w:drawing>
+      </w:r>
+    </w:p>
+    <w:p>
+      <w:r>
+        <w:t>And sometimes the average would drop off overtime.</w:t>
+      </w:r>
+    </w:p>
+    <w:p/>
+    <w:p>
+      <w:r>
+        <w:rPr>
+          <w:noProof/>
+        </w:rPr>
+        <w:lastRenderedPageBreak/>
+        <w:drawing>
+          <wp:inline distT="0" distB="0" distL="0" distR="0" wp14:anchorId="6AB46082" wp14:editId="78488007">
+            <wp:extent cx="4836879" cy="3438525"/>
+            <wp:effectExtent l="0" t="0" r="1905" b="0"/>
+            <wp:docPr id="15" name="Picture 15"/>
+            <wp:cNvGraphicFramePr>
+              <a:graphicFrameLocks xmlns:a="http://schemas.openxmlformats.org/drawingml/2006/main" noChangeAspect="1"/>
+            </wp:cNvGraphicFramePr>
+            <a:graphic xmlns:a="http://schemas.openxmlformats.org/drawingml/2006/main">
+              <a:graphicData uri="http://schemas.openxmlformats.org/drawingml/2006/picture">
+                <pic:pic xmlns:pic="http://schemas.openxmlformats.org/drawingml/2006/picture">
+                  <pic:nvPicPr>
+                    <pic:cNvPr id="1" name=""/>
+                    <pic:cNvPicPr/>
+                  </pic:nvPicPr>
+                  <pic:blipFill>
+                    <a:blip r:embed="rId19"/>
+                    <a:stretch>
+                      <a:fillRect/>
+                    </a:stretch>
+                  </pic:blipFill>
+                  <pic:spPr>
+                    <a:xfrm>
+                      <a:off x="0" y="0"/>
+                      <a:ext cx="4840036" cy="3440769"/>
+                    </a:xfrm>
+                    <a:prstGeom prst="rect">
+                      <a:avLst/>
+                    </a:prstGeom>
+                  </pic:spPr>
+                </pic:pic>
+              </a:graphicData>
+            </a:graphic>
+          </wp:inline>
+        </w:drawing>
+      </w:r>
+    </w:p>
+    <w:p>
+      <w:r>
+        <w:t>Another example of a population that is in between steep and gradual. This one seems to take 200 generations to reach maximum.</w:t>
+      </w:r>
+    </w:p>
+    <w:p>
+      <w:r>
+        <w:rPr>
+          <w:noProof/>
+        </w:rPr>
+        <w:drawing>
+          <wp:inline distT="0" distB="0" distL="0" distR="0" wp14:anchorId="4D7C6976" wp14:editId="0579B2AC">
+            <wp:extent cx="4903436" cy="3493698"/>
+            <wp:effectExtent l="0" t="0" r="0" b="0"/>
+            <wp:docPr id="16" name="Picture 16"/>
+            <wp:cNvGraphicFramePr>
+              <a:graphicFrameLocks xmlns:a="http://schemas.openxmlformats.org/drawingml/2006/main" noChangeAspect="1"/>
+            </wp:cNvGraphicFramePr>
+            <a:graphic xmlns:a="http://schemas.openxmlformats.org/drawingml/2006/main">
+              <a:graphicData uri="http://schemas.openxmlformats.org/drawingml/2006/picture">
+                <pic:pic xmlns:pic="http://schemas.openxmlformats.org/drawingml/2006/picture">
+                  <pic:nvPicPr>
+                    <pic:cNvPr id="1" name=""/>
+                    <pic:cNvPicPr/>
+                  </pic:nvPicPr>
+                  <pic:blipFill>
+                    <a:blip r:embed="rId20"/>
+                    <a:stretch>
+                      <a:fillRect/>
+                    </a:stretch>
+                  </pic:blipFill>
+                  <pic:spPr>
+                    <a:xfrm>
+                      <a:off x="0" y="0"/>
+                      <a:ext cx="4912577" cy="3500211"/>
+                    </a:xfrm>
+                    <a:prstGeom prst="rect">
+                      <a:avLst/>
+                    </a:prstGeom>
+                  </pic:spPr>
+                </pic:pic>
+              </a:graphicData>
+            </a:graphic>
+          </wp:inline>
+        </w:drawing>
+      </w:r>
+    </w:p>
+    <w:p/>
+    <w:p>
+      <w:r>
+        <w:t xml:space="preserve">Overall after the fix was made, I seemed to have notice the middle shape (where we find the local max often) show up more than before. </w:t>
+      </w:r>
       <w:bookmarkStart w:id="0" w:name="_GoBack"/>
       <w:bookmarkEnd w:id="0"/>
-      <w:r>
-        <w:t>his is most likely due to the pseudo random number generator being tied to the time.</w:t>
-      </w:r>
-    </w:p>
-    <w:p/>
-    <w:p>
-      <w:r>
+    </w:p>
+    <w:p/>
+    <w:p>
+      <w:pPr>
         <w:rPr>
           <w:b/>
         </w:rPr>
+      </w:pPr>
+      <w:r>
+        <w:rPr>
+          <w:b/>
+        </w:rPr>
         <w:t xml:space="preserve">Conclusion: </w:t>
       </w:r>
-      <w:r>
-        <w:t xml:space="preserve">Stability of the converging average plot line seems to rely much on the randomness of the algorithm, and the mutation rate. The rate at which we find the global max value with the highest fitness also seems to rely much on the crossover rate. The crossover allows more area between the global max </w:t>
-      </w:r>
+    </w:p>
+    <w:p>
       <w:r>
         <w:lastRenderedPageBreak/>
-        <w:t>and the average, a higher crossover can help find the max faster, but may cause the average to degrade over time. A well-tuned crossover and mutation rate can help the algorithm become more stable and find the max value much faster.</w:t>
+        <w:t>Stability of the converging average plot line seems to rely much on the randomness of the algorithm, and the mutation rate. The rate at which we find the global max value with the highest fitness also seems to rely much on the crossover rate. The crossover allows more area between the global max and the average, a higher crossover can help find the max faster, but may cause the average to degrade over time. A well-tuned crossover and mutation rate can help the algorithm become more stable and find the max value much faster.</w:t>
       </w:r>
       <w:r>
         <w:rPr>
@@ -984,7 +1624,7 @@
 </file>
 
 <file path=word/styles.xml><?xml version="1.0" encoding="utf-8"?>
-<w:styles xmlns:mc="http://schemas.openxmlformats.org/markup-compatibility/2006" xmlns:r="http://schemas.openxmlformats.org/officeDocument/2006/relationships" xmlns:w="http://schemas.openxmlformats.org/wordprocessingml/2006/main" xmlns:w14="http://schemas.microsoft.com/office/word/2010/wordml" xmlns:w15="http://schemas.microsoft.com/office/word/2012/wordml" xmlns:w16se="http://schemas.microsoft.com/office/word/2015/wordml/symex" mc:Ignorable="w14 w15 w16se">
+<w:styles xmlns:mc="http://schemas.openxmlformats.org/markup-compatibility/2006" xmlns:r="http://schemas.openxmlformats.org/officeDocument/2006/relationships" xmlns:w="http://schemas.openxmlformats.org/wordprocessingml/2006/main" xmlns:w14="http://schemas.microsoft.com/office/word/2010/wordml" xmlns:w15="http://schemas.microsoft.com/office/word/2012/wordml" mc:Ignorable="w14 w15">
   <w:docDefaults>
     <w:rPrDefault>
       <w:rPr>
@@ -996,7 +1636,7 @@
     </w:rPrDefault>
     <w:pPrDefault/>
   </w:docDefaults>
-  <w:latentStyles w:defLockedState="0" w:defUIPriority="99" w:defSemiHidden="0" w:defUnhideWhenUsed="0" w:defQFormat="0" w:count="372">
+  <w:latentStyles w:defLockedState="0" w:defUIPriority="99" w:defSemiHidden="0" w:defUnhideWhenUsed="0" w:defQFormat="0" w:count="371">
     <w:lsdException w:name="Normal" w:uiPriority="0" w:qFormat="1"/>
     <w:lsdException w:name="heading 1" w:uiPriority="9" w:qFormat="1"/>
     <w:lsdException w:name="heading 2" w:semiHidden="1" w:uiPriority="9" w:unhideWhenUsed="1" w:qFormat="1"/>
@@ -1368,7 +2008,6 @@
     <w:lsdException w:name="List Table 5 Dark Accent 6" w:uiPriority="50"/>
     <w:lsdException w:name="List Table 6 Colorful Accent 6" w:uiPriority="51"/>
     <w:lsdException w:name="List Table 7 Colorful Accent 6" w:uiPriority="52"/>
-    <w:lsdException w:name="Mention" w:semiHidden="1" w:unhideWhenUsed="1"/>
   </w:latentStyles>
   <w:style w:type="paragraph" w:default="1" w:styleId="Normal">
     <w:name w:val="Normal"/>

</xml_diff>